<commit_message>
Address Nick, Di, and Kim's comments.
Update cover letter.
</commit_message>
<xml_diff>
--- a/paper/tvcg_coverletter.docx
+++ b/paper/tvcg_coverletter.docx
@@ -4,13 +4,13 @@
   <w:body>
     <w:p>
       <w:r>
-        <w:t>June</w:t>
+        <w:t>July</w:t>
       </w:r>
       <w:r>
         <w:t xml:space="preserve"> </w:t>
       </w:r>
       <w:r>
-        <w:t>01</w:t>
+        <w:t>10</w:t>
       </w:r>
       <w:r>
         <w:t>, 2022</w:t>
@@ -73,28 +73,49 @@
         <w:t xml:space="preserve">. </w:t>
       </w:r>
       <w:r>
-        <w:t xml:space="preserve">The manuscript is </w:t>
-      </w:r>
-      <w:r>
-        <w:t>18</w:t>
+        <w:t xml:space="preserve">The </w:t>
+      </w:r>
+      <w:r>
+        <w:t xml:space="preserve">primary </w:t>
+      </w:r>
+      <w:r>
+        <w:t xml:space="preserve">manuscript is </w:t>
+      </w:r>
+      <w:r>
+        <w:t>1</w:t>
+      </w:r>
+      <w:r>
+        <w:t>2</w:t>
       </w:r>
       <w:r>
         <w:t xml:space="preserve"> pages</w:t>
       </w:r>
       <w:r>
-        <w:t xml:space="preserve"> including citations and appendix.</w:t>
-      </w:r>
-      <w:r>
         <w:t xml:space="preserve"> </w:t>
       </w:r>
       <w:r>
+        <w:t>and includes and additional 4 pages of</w:t>
+      </w:r>
+      <w:r>
+        <w:t xml:space="preserve"> citations and appendix.</w:t>
+      </w:r>
+      <w:r>
+        <w:t xml:space="preserve"> </w:t>
+      </w:r>
+      <w:r>
         <w:t>It</w:t>
       </w:r>
       <w:r>
-        <w:t xml:space="preserve"> includes four tables and </w:t>
-      </w:r>
-      <w:r>
-        <w:t>ten</w:t>
+        <w:t xml:space="preserve"> includes </w:t>
+      </w:r>
+      <w:r>
+        <w:t xml:space="preserve">4 </w:t>
+      </w:r>
+      <w:r>
+        <w:t xml:space="preserve">tables and </w:t>
+      </w:r>
+      <w:r>
+        <w:t>10</w:t>
       </w:r>
       <w:r>
         <w:t xml:space="preserve"> figures. </w:t>
@@ -172,16 +193,7 @@
         <w:br/>
       </w:r>
       <w:r>
-        <w:t>Nicholas.Spyrison</w:t>
-      </w:r>
-      <w:r>
-        <w:t>@</w:t>
-      </w:r>
-      <w:r>
-        <w:t>monash</w:t>
-      </w:r>
-      <w:r>
-        <w:t>.edu</w:t>
+        <w:t>spyrison@gmail.com</w:t>
       </w:r>
     </w:p>
     <w:sectPr>
@@ -675,12 +687,23 @@
     <w:name w:val="Hyperlink"/>
     <w:basedOn w:val="DefaultParagraphFont"/>
     <w:uiPriority w:val="99"/>
-    <w:semiHidden/>
     <w:unhideWhenUsed/>
     <w:rsid w:val="004E4774"/>
     <w:rPr>
       <w:color w:val="0000FF"/>
       <w:u w:val="single"/>
+    </w:rPr>
+  </w:style>
+  <w:style w:type="character" w:styleId="UnresolvedMention">
+    <w:name w:val="Unresolved Mention"/>
+    <w:basedOn w:val="DefaultParagraphFont"/>
+    <w:uiPriority w:val="99"/>
+    <w:semiHidden/>
+    <w:unhideWhenUsed/>
+    <w:rsid w:val="00774771"/>
+    <w:rPr>
+      <w:color w:val="605E5C"/>
+      <w:shd w:val="clear" w:color="auto" w:fill="E1DFDD"/>
     </w:rPr>
   </w:style>
 </w:styles>

</xml_diff>